<commit_message>
Release notes & log staged for release
</commit_message>
<xml_diff>
--- a/QMS4.0_QMSREL.docx
+++ b/QMS4.0_QMSREL.docx
@@ -8,6 +8,1347 @@
         <w:spacing w:after="0"/>
       </w:pPr>
       <w:r>
+        <w:t>QMS 4.1 Release Note</w:t>
+      </w:r>
+    </w:p>
+    <w:p>
+      <w:pPr>
+        <w:pStyle w:val="Heading1"/>
+      </w:pPr>
+      <w:r>
+        <w:t>Release Date:</w:t>
+      </w:r>
+    </w:p>
+    <w:p>
+      <w:r>
+        <w:t xml:space="preserve">  Sep. 9, 2022</w:t>
+      </w:r>
+    </w:p>
+    <w:p>
+      <w:pPr>
+        <w:pStyle w:val="Heading1"/>
+      </w:pPr>
+      <w:r>
+        <w:t>Principal Changes:</w:t>
+      </w:r>
+    </w:p>
+    <w:p>
+      <w:pPr>
+        <w:pStyle w:val="ListParagraph"/>
+        <w:numPr>
+          <w:ilvl w:val="0"/>
+          <w:numId w:val="6"/>
+        </w:numPr>
+      </w:pPr>
+      <w:r>
+        <w:t>Complexity identification guidelines added.</w:t>
+      </w:r>
+    </w:p>
+    <w:p>
+      <w:pPr>
+        <w:pStyle w:val="ListParagraph"/>
+        <w:numPr>
+          <w:ilvl w:val="0"/>
+          <w:numId w:val="6"/>
+        </w:numPr>
+      </w:pPr>
+      <w:r>
+        <w:t>Sim</w:t>
+      </w:r>
+      <w:r>
+        <w:t>plified and removed duplication in audit.</w:t>
+      </w:r>
+    </w:p>
+    <w:p>
+      <w:pPr>
+        <w:pStyle w:val="ListParagraph"/>
+        <w:numPr>
+          <w:ilvl w:val="0"/>
+          <w:numId w:val="6"/>
+        </w:numPr>
+      </w:pPr>
+      <w:r>
+        <w:t xml:space="preserve">For training feedbacks Google Form </w:t>
+      </w:r>
+      <w:proofErr w:type="spellStart"/>
+      <w:proofErr w:type="gramStart"/>
+      <w:r>
+        <w:t>imlemented</w:t>
+      </w:r>
+      <w:proofErr w:type="spellEnd"/>
+      <w:r>
+        <w:t xml:space="preserve"> .</w:t>
+      </w:r>
+      <w:proofErr w:type="gramEnd"/>
+    </w:p>
+    <w:tbl>
+      <w:tblPr>
+        <w:tblStyle w:val="LightShading"/>
+        <w:tblW w:w="0" w:type="auto"/>
+        <w:tblBorders>
+          <w:top w:val="single" w:sz="4" w:space="0" w:color="auto"/>
+          <w:left w:val="single" w:sz="4" w:space="0" w:color="auto"/>
+          <w:bottom w:val="single" w:sz="4" w:space="0" w:color="auto"/>
+          <w:right w:val="single" w:sz="4" w:space="0" w:color="auto"/>
+          <w:insideH w:val="single" w:sz="4" w:space="0" w:color="auto"/>
+        </w:tblBorders>
+        <w:tblLook w:val="0680" w:firstRow="0" w:lastRow="0" w:firstColumn="1" w:lastColumn="0" w:noHBand="1" w:noVBand="1"/>
+      </w:tblPr>
+      <w:tblGrid>
+        <w:gridCol w:w="2718"/>
+        <w:gridCol w:w="4770"/>
+      </w:tblGrid>
+      <w:tr>
+        <w:trPr>
+          <w:trHeight w:val="260"/>
+        </w:trPr>
+        <w:tc>
+          <w:tcPr>
+            <w:cnfStyle w:val="001000000000" w:firstRow="0" w:lastRow="0" w:firstColumn="1" w:lastColumn="0" w:oddVBand="0" w:evenVBand="0" w:oddHBand="0" w:evenHBand="0" w:firstRowFirstColumn="0" w:firstRowLastColumn="0" w:lastRowFirstColumn="0" w:lastRowLastColumn="0"/>
+            <w:tcW w:w="2718" w:type="dxa"/>
+          </w:tcPr>
+          <w:p>
+            <w:r>
+              <w:t>QMS Revision</w:t>
+            </w:r>
+          </w:p>
+        </w:tc>
+        <w:tc>
+          <w:tcPr>
+            <w:tcW w:w="4770" w:type="dxa"/>
+          </w:tcPr>
+          <w:p>
+            <w:pPr>
+              <w:jc w:val="center"/>
+              <w:cnfStyle w:val="000000000000" w:firstRow="0" w:lastRow="0" w:firstColumn="0" w:lastColumn="0" w:oddVBand="0" w:evenVBand="0" w:oddHBand="0" w:evenHBand="0" w:firstRowFirstColumn="0" w:firstRowLastColumn="0" w:lastRowFirstColumn="0" w:lastRowLastColumn="0"/>
+            </w:pPr>
+            <w:r>
+              <w:t>4.1</w:t>
+            </w:r>
+          </w:p>
+        </w:tc>
+      </w:tr>
+      <w:tr>
+        <w:trPr>
+          <w:trHeight w:val="260"/>
+        </w:trPr>
+        <w:tc>
+          <w:tcPr>
+            <w:cnfStyle w:val="001000000000" w:firstRow="0" w:lastRow="0" w:firstColumn="1" w:lastColumn="0" w:oddVBand="0" w:evenVBand="0" w:oddHBand="0" w:evenHBand="0" w:firstRowFirstColumn="0" w:firstRowLastColumn="0" w:lastRowFirstColumn="0" w:lastRowLastColumn="0"/>
+            <w:tcW w:w="2718" w:type="dxa"/>
+          </w:tcPr>
+          <w:p>
+            <w:r>
+              <w:t>Principal changes in this revision</w:t>
+            </w:r>
+          </w:p>
+        </w:tc>
+        <w:tc>
+          <w:tcPr>
+            <w:tcW w:w="4770" w:type="dxa"/>
+          </w:tcPr>
+          <w:p>
+            <w:pPr>
+              <w:pStyle w:val="ListParagraph"/>
+              <w:cnfStyle w:val="000000000000" w:firstRow="0" w:lastRow="0" w:firstColumn="0" w:lastColumn="0" w:oddVBand="0" w:evenVBand="0" w:oddHBand="0" w:evenHBand="0" w:firstRowFirstColumn="0" w:firstRowLastColumn="0" w:lastRowFirstColumn="0" w:lastRowLastColumn="0"/>
+            </w:pPr>
+            <w:r>
+              <w:t xml:space="preserve">Complexity identification guidelines added. </w:t>
+            </w:r>
+            <w:r>
+              <w:t>Simplified and removed duplication</w:t>
+            </w:r>
+            <w:r>
+              <w:t xml:space="preserve"> in audit</w:t>
+            </w:r>
+            <w:r>
+              <w:t>.</w:t>
+            </w:r>
+            <w:r>
+              <w:t xml:space="preserve"> For training feedbacks Google Form </w:t>
+            </w:r>
+            <w:r>
+              <w:t>implemented.</w:t>
+            </w:r>
+            <w:bookmarkStart w:id="0" w:name="_GoBack"/>
+            <w:bookmarkEnd w:id="0"/>
+          </w:p>
+        </w:tc>
+      </w:tr>
+      <w:tr>
+        <w:trPr>
+          <w:trHeight w:val="271"/>
+        </w:trPr>
+        <w:tc>
+          <w:tcPr>
+            <w:cnfStyle w:val="001000000000" w:firstRow="0" w:lastRow="0" w:firstColumn="1" w:lastColumn="0" w:oddVBand="0" w:evenVBand="0" w:oddHBand="0" w:evenHBand="0" w:firstRowFirstColumn="0" w:firstRowLastColumn="0" w:lastRowFirstColumn="0" w:lastRowLastColumn="0"/>
+            <w:tcW w:w="2718" w:type="dxa"/>
+          </w:tcPr>
+          <w:p>
+            <w:r>
+              <w:t>Location of the new QMS</w:t>
+            </w:r>
+          </w:p>
+        </w:tc>
+        <w:tc>
+          <w:tcPr>
+            <w:tcW w:w="4770" w:type="dxa"/>
+          </w:tcPr>
+          <w:p>
+            <w:pPr>
+              <w:jc w:val="center"/>
+              <w:cnfStyle w:val="000000000000" w:firstRow="0" w:lastRow="0" w:firstColumn="0" w:lastColumn="0" w:oddVBand="0" w:evenVBand="0" w:oddHBand="0" w:evenHBand="0" w:firstRowFirstColumn="0" w:firstRowLastColumn="0" w:lastRowFirstColumn="0" w:lastRowLastColumn="0"/>
+            </w:pPr>
+            <w:r>
+              <w:t>Circulated on E-mail</w:t>
+            </w:r>
+          </w:p>
+        </w:tc>
+      </w:tr>
+      <w:tr>
+        <w:trPr>
+          <w:trHeight w:val="260"/>
+        </w:trPr>
+        <w:tc>
+          <w:tcPr>
+            <w:cnfStyle w:val="001000000000" w:firstRow="0" w:lastRow="0" w:firstColumn="1" w:lastColumn="0" w:oddVBand="0" w:evenVBand="0" w:oddHBand="0" w:evenHBand="0" w:firstRowFirstColumn="0" w:firstRowLastColumn="0" w:lastRowFirstColumn="0" w:lastRowLastColumn="0"/>
+            <w:tcW w:w="2718" w:type="dxa"/>
+          </w:tcPr>
+          <w:p>
+            <w:r>
+              <w:t>Deployment criteria</w:t>
+            </w:r>
+          </w:p>
+        </w:tc>
+        <w:tc>
+          <w:tcPr>
+            <w:tcW w:w="4770" w:type="dxa"/>
+          </w:tcPr>
+          <w:p>
+            <w:pPr>
+              <w:jc w:val="center"/>
+              <w:cnfStyle w:val="000000000000" w:firstRow="0" w:lastRow="0" w:firstColumn="0" w:lastColumn="0" w:oddVBand="0" w:evenVBand="0" w:oddHBand="0" w:evenHBand="0" w:firstRowFirstColumn="0" w:firstRowLastColumn="0" w:lastRowFirstColumn="0" w:lastRowLastColumn="0"/>
+            </w:pPr>
+            <w:r>
+              <w:t>Applicable to all Projects</w:t>
+            </w:r>
+          </w:p>
+        </w:tc>
+      </w:tr>
+      <w:tr>
+        <w:trPr>
+          <w:trHeight w:val="260"/>
+        </w:trPr>
+        <w:tc>
+          <w:tcPr>
+            <w:cnfStyle w:val="001000000000" w:firstRow="0" w:lastRow="0" w:firstColumn="1" w:lastColumn="0" w:oddVBand="0" w:evenVBand="0" w:oddHBand="0" w:evenHBand="0" w:firstRowFirstColumn="0" w:firstRowLastColumn="0" w:lastRowFirstColumn="0" w:lastRowLastColumn="0"/>
+            <w:tcW w:w="2718" w:type="dxa"/>
+          </w:tcPr>
+          <w:p>
+            <w:r>
+              <w:t>Processes under Pilot, and their deployment</w:t>
+            </w:r>
+          </w:p>
+        </w:tc>
+        <w:tc>
+          <w:tcPr>
+            <w:tcW w:w="4770" w:type="dxa"/>
+          </w:tcPr>
+          <w:p>
+            <w:pPr>
+              <w:jc w:val="center"/>
+              <w:cnfStyle w:val="000000000000" w:firstRow="0" w:lastRow="0" w:firstColumn="0" w:lastColumn="0" w:oddVBand="0" w:evenVBand="0" w:oddHBand="0" w:evenHBand="0" w:firstRowFirstColumn="0" w:firstRowLastColumn="0" w:lastRowFirstColumn="0" w:lastRowLastColumn="0"/>
+            </w:pPr>
+            <w:r>
+              <w:t>NA</w:t>
+            </w:r>
+          </w:p>
+        </w:tc>
+      </w:tr>
+      <w:tr>
+        <w:trPr>
+          <w:trHeight w:val="271"/>
+        </w:trPr>
+        <w:tc>
+          <w:tcPr>
+            <w:cnfStyle w:val="001000000000" w:firstRow="0" w:lastRow="0" w:firstColumn="1" w:lastColumn="0" w:oddVBand="0" w:evenVBand="0" w:oddHBand="0" w:evenHBand="0" w:firstRowFirstColumn="0" w:firstRowLastColumn="0" w:lastRowFirstColumn="0" w:lastRowLastColumn="0"/>
+            <w:tcW w:w="2718" w:type="dxa"/>
+          </w:tcPr>
+          <w:p>
+            <w:r>
+              <w:t>QMS release training Date, Time and venue</w:t>
+            </w:r>
+          </w:p>
+        </w:tc>
+        <w:tc>
+          <w:tcPr>
+            <w:tcW w:w="4770" w:type="dxa"/>
+          </w:tcPr>
+          <w:p>
+            <w:pPr>
+              <w:jc w:val="center"/>
+              <w:cnfStyle w:val="000000000000" w:firstRow="0" w:lastRow="0" w:firstColumn="0" w:lastColumn="0" w:oddVBand="0" w:evenVBand="0" w:oddHBand="0" w:evenHBand="0" w:firstRowFirstColumn="0" w:firstRowLastColumn="0" w:lastRowFirstColumn="0" w:lastRowLastColumn="0"/>
+            </w:pPr>
+            <w:r>
+              <w:t>Sep. 10, 2022</w:t>
+            </w:r>
+          </w:p>
+          <w:p>
+            <w:pPr>
+              <w:jc w:val="center"/>
+              <w:cnfStyle w:val="000000000000" w:firstRow="0" w:lastRow="0" w:firstColumn="0" w:lastColumn="0" w:oddVBand="0" w:evenVBand="0" w:oddHBand="0" w:evenHBand="0" w:firstRowFirstColumn="0" w:firstRowLastColumn="0" w:lastRowFirstColumn="0" w:lastRowLastColumn="0"/>
+            </w:pPr>
+            <w:r>
+              <w:t>11.30 AM</w:t>
+            </w:r>
+          </w:p>
+          <w:p>
+            <w:pPr>
+              <w:jc w:val="center"/>
+              <w:cnfStyle w:val="000000000000" w:firstRow="0" w:lastRow="0" w:firstColumn="0" w:lastColumn="0" w:oddVBand="0" w:evenVBand="0" w:oddHBand="0" w:evenHBand="0" w:firstRowFirstColumn="0" w:firstRowLastColumn="0" w:lastRowFirstColumn="0" w:lastRowLastColumn="0"/>
+            </w:pPr>
+            <w:r>
+              <w:t>GIL R&amp;D Conference Room</w:t>
+            </w:r>
+          </w:p>
+        </w:tc>
+      </w:tr>
+      <w:tr>
+        <w:trPr>
+          <w:trHeight w:val="271"/>
+        </w:trPr>
+        <w:tc>
+          <w:tcPr>
+            <w:cnfStyle w:val="001000000000" w:firstRow="0" w:lastRow="0" w:firstColumn="1" w:lastColumn="0" w:oddVBand="0" w:evenVBand="0" w:oddHBand="0" w:evenHBand="0" w:firstRowFirstColumn="0" w:firstRowLastColumn="0" w:lastRowFirstColumn="0" w:lastRowLastColumn="0"/>
+            <w:tcW w:w="2718" w:type="dxa"/>
+          </w:tcPr>
+          <w:p>
+            <w:r>
+              <w:t>QMS release training- Trainer</w:t>
+            </w:r>
+          </w:p>
+        </w:tc>
+        <w:tc>
+          <w:tcPr>
+            <w:tcW w:w="4770" w:type="dxa"/>
+          </w:tcPr>
+          <w:p>
+            <w:pPr>
+              <w:jc w:val="center"/>
+              <w:cnfStyle w:val="000000000000" w:firstRow="0" w:lastRow="0" w:firstColumn="0" w:lastColumn="0" w:oddVBand="0" w:evenVBand="0" w:oddHBand="0" w:evenHBand="0" w:firstRowFirstColumn="0" w:firstRowLastColumn="0" w:lastRowFirstColumn="0" w:lastRowLastColumn="0"/>
+            </w:pPr>
+            <w:proofErr w:type="spellStart"/>
+            <w:r>
+              <w:t>Jalaj</w:t>
+            </w:r>
+            <w:proofErr w:type="spellEnd"/>
+            <w:r>
+              <w:t xml:space="preserve"> </w:t>
+            </w:r>
+            <w:proofErr w:type="spellStart"/>
+            <w:r>
+              <w:t>Mathur</w:t>
+            </w:r>
+            <w:proofErr w:type="spellEnd"/>
+          </w:p>
+        </w:tc>
+      </w:tr>
+      <w:tr>
+        <w:trPr>
+          <w:trHeight w:val="271"/>
+        </w:trPr>
+        <w:tc>
+          <w:tcPr>
+            <w:cnfStyle w:val="001000000000" w:firstRow="0" w:lastRow="0" w:firstColumn="1" w:lastColumn="0" w:oddVBand="0" w:evenVBand="0" w:oddHBand="0" w:evenHBand="0" w:firstRowFirstColumn="0" w:firstRowLastColumn="0" w:lastRowFirstColumn="0" w:lastRowLastColumn="0"/>
+            <w:tcW w:w="2718" w:type="dxa"/>
+          </w:tcPr>
+          <w:p>
+            <w:r>
+              <w:t>QMS release training – Audience</w:t>
+            </w:r>
+          </w:p>
+        </w:tc>
+        <w:tc>
+          <w:tcPr>
+            <w:tcW w:w="4770" w:type="dxa"/>
+          </w:tcPr>
+          <w:p>
+            <w:pPr>
+              <w:jc w:val="center"/>
+              <w:cnfStyle w:val="000000000000" w:firstRow="0" w:lastRow="0" w:firstColumn="0" w:lastColumn="0" w:oddVBand="0" w:evenVBand="0" w:oddHBand="0" w:evenHBand="0" w:firstRowFirstColumn="0" w:firstRowLastColumn="0" w:lastRowFirstColumn="0" w:lastRowLastColumn="0"/>
+            </w:pPr>
+            <w:r>
+              <w:t>All Projects and Support functions stakeholders</w:t>
+            </w:r>
+          </w:p>
+        </w:tc>
+      </w:tr>
+      <w:tr>
+        <w:trPr>
+          <w:trHeight w:val="271"/>
+        </w:trPr>
+        <w:tc>
+          <w:tcPr>
+            <w:cnfStyle w:val="001000000000" w:firstRow="0" w:lastRow="0" w:firstColumn="1" w:lastColumn="0" w:oddVBand="0" w:evenVBand="0" w:oddHBand="0" w:evenHBand="0" w:firstRowFirstColumn="0" w:firstRowLastColumn="0" w:lastRowFirstColumn="0" w:lastRowLastColumn="0"/>
+            <w:tcW w:w="2718" w:type="dxa"/>
+          </w:tcPr>
+          <w:p>
+            <w:r>
+              <w:t xml:space="preserve">Suggestions invited at- </w:t>
+            </w:r>
+          </w:p>
+        </w:tc>
+        <w:tc>
+          <w:tcPr>
+            <w:tcW w:w="4770" w:type="dxa"/>
+          </w:tcPr>
+          <w:p>
+            <w:pPr>
+              <w:jc w:val="center"/>
+              <w:cnfStyle w:val="000000000000" w:firstRow="0" w:lastRow="0" w:firstColumn="0" w:lastColumn="0" w:oddVBand="0" w:evenVBand="0" w:oddHBand="0" w:evenHBand="0" w:firstRowFirstColumn="0" w:firstRowLastColumn="0" w:lastRowFirstColumn="0" w:lastRowLastColumn="0"/>
+            </w:pPr>
+            <w:proofErr w:type="spellStart"/>
+            <w:r>
+              <w:t>GIL.ef</w:t>
+            </w:r>
+            <w:proofErr w:type="spellEnd"/>
+          </w:p>
+        </w:tc>
+      </w:tr>
+      <w:tr>
+        <w:trPr>
+          <w:trHeight w:val="271"/>
+        </w:trPr>
+        <w:tc>
+          <w:tcPr>
+            <w:cnfStyle w:val="001000000000" w:firstRow="0" w:lastRow="0" w:firstColumn="1" w:lastColumn="0" w:oddVBand="0" w:evenVBand="0" w:oddHBand="0" w:evenHBand="0" w:firstRowFirstColumn="0" w:firstRowLastColumn="0" w:lastRowFirstColumn="0" w:lastRowLastColumn="0"/>
+            <w:tcW w:w="2718" w:type="dxa"/>
+          </w:tcPr>
+          <w:p>
+            <w:r>
+              <w:t>QMS release Note</w:t>
+            </w:r>
+          </w:p>
+        </w:tc>
+        <w:tc>
+          <w:tcPr>
+            <w:tcW w:w="4770" w:type="dxa"/>
+          </w:tcPr>
+          <w:p>
+            <w:pPr>
+              <w:jc w:val="center"/>
+              <w:cnfStyle w:val="000000000000" w:firstRow="0" w:lastRow="0" w:firstColumn="0" w:lastColumn="0" w:oddVBand="0" w:evenVBand="0" w:oddHBand="0" w:evenHBand="0" w:firstRowFirstColumn="0" w:firstRowLastColumn="0" w:lastRowFirstColumn="0" w:lastRowLastColumn="0"/>
+            </w:pPr>
+            <w:r>
+              <w:t xml:space="preserve">QMS </w:t>
+            </w:r>
+            <w:r>
+              <w:t>4.1</w:t>
+            </w:r>
+            <w:r>
+              <w:t xml:space="preserve"> Release Note</w:t>
+            </w:r>
+          </w:p>
+        </w:tc>
+      </w:tr>
+    </w:tbl>
+    <w:p/>
+    <w:tbl>
+      <w:tblPr>
+        <w:tblStyle w:val="ListTable3Accent1"/>
+        <w:tblW w:w="9040" w:type="dxa"/>
+        <w:tblBorders>
+          <w:top w:val="single" w:sz="4" w:space="0" w:color="auto"/>
+          <w:left w:val="single" w:sz="4" w:space="0" w:color="auto"/>
+          <w:bottom w:val="single" w:sz="4" w:space="0" w:color="auto"/>
+          <w:right w:val="single" w:sz="4" w:space="0" w:color="auto"/>
+          <w:insideH w:val="single" w:sz="4" w:space="0" w:color="auto"/>
+          <w:insideV w:val="single" w:sz="4" w:space="0" w:color="auto"/>
+        </w:tblBorders>
+        <w:tblLook w:val="04A0" w:firstRow="1" w:lastRow="0" w:firstColumn="1" w:lastColumn="0" w:noHBand="0" w:noVBand="1"/>
+      </w:tblPr>
+      <w:tblGrid>
+        <w:gridCol w:w="3684"/>
+        <w:gridCol w:w="5356"/>
+      </w:tblGrid>
+      <w:tr>
+        <w:trPr>
+          <w:cnfStyle w:val="100000000000" w:firstRow="1" w:lastRow="0" w:firstColumn="0" w:lastColumn="0" w:oddVBand="0" w:evenVBand="0" w:oddHBand="0" w:evenHBand="0" w:firstRowFirstColumn="0" w:firstRowLastColumn="0" w:lastRowFirstColumn="0" w:lastRowLastColumn="0"/>
+          <w:trHeight w:val="300"/>
+        </w:trPr>
+        <w:tc>
+          <w:tcPr>
+            <w:cnfStyle w:val="001000000100" w:firstRow="0" w:lastRow="0" w:firstColumn="1" w:lastColumn="0" w:oddVBand="0" w:evenVBand="0" w:oddHBand="0" w:evenHBand="0" w:firstRowFirstColumn="1" w:firstRowLastColumn="0" w:lastRowFirstColumn="0" w:lastRowLastColumn="0"/>
+            <w:tcW w:w="3684" w:type="dxa"/>
+            <w:hideMark/>
+          </w:tcPr>
+          <w:p>
+            <w:pPr>
+              <w:rPr>
+                <w:rFonts w:ascii="Calibri" w:eastAsia="Times New Roman" w:hAnsi="Calibri" w:cs="Calibri"/>
+                <w:lang w:val="en-IN" w:eastAsia="en-IN"/>
+              </w:rPr>
+            </w:pPr>
+            <w:r>
+              <w:rPr>
+                <w:rFonts w:ascii="Calibri" w:eastAsia="Times New Roman" w:hAnsi="Calibri" w:cs="Calibri"/>
+                <w:lang w:val="en-IN" w:eastAsia="en-IN"/>
+              </w:rPr>
+              <w:t>File Name</w:t>
+            </w:r>
+          </w:p>
+        </w:tc>
+        <w:tc>
+          <w:tcPr>
+            <w:tcW w:w="5356" w:type="dxa"/>
+            <w:hideMark/>
+          </w:tcPr>
+          <w:p>
+            <w:pPr>
+              <w:cnfStyle w:val="100000000000" w:firstRow="1" w:lastRow="0" w:firstColumn="0" w:lastColumn="0" w:oddVBand="0" w:evenVBand="0" w:oddHBand="0" w:evenHBand="0" w:firstRowFirstColumn="0" w:firstRowLastColumn="0" w:lastRowFirstColumn="0" w:lastRowLastColumn="0"/>
+              <w:rPr>
+                <w:rFonts w:ascii="Calibri" w:eastAsia="Times New Roman" w:hAnsi="Calibri" w:cs="Calibri"/>
+                <w:color w:val="000000"/>
+                <w:lang w:val="en-IN" w:eastAsia="en-IN"/>
+              </w:rPr>
+            </w:pPr>
+            <w:r>
+              <w:rPr>
+                <w:rFonts w:ascii="Calibri" w:eastAsia="Times New Roman" w:hAnsi="Calibri" w:cs="Calibri"/>
+              </w:rPr>
+              <w:t>Check in Comment (</w:t>
+            </w:r>
+            <w:proofErr w:type="spellStart"/>
+            <w:r>
+              <w:rPr>
+                <w:rFonts w:ascii="Calibri" w:eastAsia="Times New Roman" w:hAnsi="Calibri" w:cs="Calibri"/>
+              </w:rPr>
+              <w:t>Msg</w:t>
+            </w:r>
+            <w:proofErr w:type="spellEnd"/>
+            <w:r>
+              <w:rPr>
+                <w:rFonts w:ascii="Calibri" w:eastAsia="Times New Roman" w:hAnsi="Calibri" w:cs="Calibri"/>
+              </w:rPr>
+              <w:t>)</w:t>
+            </w:r>
+          </w:p>
+        </w:tc>
+      </w:tr>
+      <w:tr>
+        <w:trPr>
+          <w:cnfStyle w:val="000000100000" w:firstRow="0" w:lastRow="0" w:firstColumn="0" w:lastColumn="0" w:oddVBand="0" w:evenVBand="0" w:oddHBand="1" w:evenHBand="0" w:firstRowFirstColumn="0" w:firstRowLastColumn="0" w:lastRowFirstColumn="0" w:lastRowLastColumn="0"/>
+          <w:trHeight w:val="300"/>
+        </w:trPr>
+        <w:tc>
+          <w:tcPr>
+            <w:cnfStyle w:val="001000000000" w:firstRow="0" w:lastRow="0" w:firstColumn="1" w:lastColumn="0" w:oddVBand="0" w:evenVBand="0" w:oddHBand="0" w:evenHBand="0" w:firstRowFirstColumn="0" w:firstRowLastColumn="0" w:lastRowFirstColumn="0" w:lastRowLastColumn="0"/>
+            <w:tcW w:w="3684" w:type="dxa"/>
+            <w:tcBorders>
+              <w:top w:val="none" w:sz="0" w:space="0" w:color="auto"/>
+              <w:bottom w:val="none" w:sz="0" w:space="0" w:color="auto"/>
+              <w:right w:val="none" w:sz="0" w:space="0" w:color="auto"/>
+            </w:tcBorders>
+          </w:tcPr>
+          <w:p>
+            <w:pPr>
+              <w:rPr>
+                <w:rFonts w:ascii="Calibri" w:eastAsia="Times New Roman" w:hAnsi="Calibri" w:cs="Calibri"/>
+                <w:color w:val="000000"/>
+                <w:lang w:val="en-IN" w:eastAsia="en-IN"/>
+              </w:rPr>
+            </w:pPr>
+          </w:p>
+        </w:tc>
+        <w:tc>
+          <w:tcPr>
+            <w:tcW w:w="5356" w:type="dxa"/>
+            <w:tcBorders>
+              <w:top w:val="none" w:sz="0" w:space="0" w:color="auto"/>
+              <w:bottom w:val="none" w:sz="0" w:space="0" w:color="auto"/>
+            </w:tcBorders>
+          </w:tcPr>
+          <w:p>
+            <w:pPr>
+              <w:cnfStyle w:val="000000100000" w:firstRow="0" w:lastRow="0" w:firstColumn="0" w:lastColumn="0" w:oddVBand="0" w:evenVBand="0" w:oddHBand="1" w:evenHBand="0" w:firstRowFirstColumn="0" w:firstRowLastColumn="0" w:lastRowFirstColumn="0" w:lastRowLastColumn="0"/>
+              <w:rPr>
+                <w:rFonts w:ascii="Calibri" w:eastAsia="Times New Roman" w:hAnsi="Calibri" w:cs="Calibri"/>
+                <w:color w:val="000000"/>
+                <w:lang w:val="en-IN" w:eastAsia="en-IN"/>
+              </w:rPr>
+            </w:pPr>
+          </w:p>
+        </w:tc>
+      </w:tr>
+      <w:tr>
+        <w:tblPrEx>
+          <w:tblBorders>
+            <w:top w:val="single" w:sz="4" w:space="0" w:color="4F81BD" w:themeColor="accent1"/>
+            <w:left w:val="single" w:sz="4" w:space="0" w:color="4F81BD" w:themeColor="accent1"/>
+            <w:bottom w:val="single" w:sz="4" w:space="0" w:color="4F81BD" w:themeColor="accent1"/>
+            <w:right w:val="single" w:sz="4" w:space="0" w:color="4F81BD" w:themeColor="accent1"/>
+            <w:insideH w:val="none" w:sz="0" w:space="0" w:color="auto"/>
+            <w:insideV w:val="none" w:sz="0" w:space="0" w:color="auto"/>
+          </w:tblBorders>
+        </w:tblPrEx>
+        <w:trPr>
+          <w:trHeight w:val="600"/>
+        </w:trPr>
+        <w:tc>
+          <w:tcPr>
+            <w:cnfStyle w:val="001000000000" w:firstRow="0" w:lastRow="0" w:firstColumn="1" w:lastColumn="0" w:oddVBand="0" w:evenVBand="0" w:oddHBand="0" w:evenHBand="0" w:firstRowFirstColumn="0" w:firstRowLastColumn="0" w:lastRowFirstColumn="0" w:lastRowLastColumn="0"/>
+            <w:tcW w:w="3684" w:type="dxa"/>
+            <w:hideMark/>
+          </w:tcPr>
+          <w:p>
+            <w:pPr>
+              <w:rPr>
+                <w:rFonts w:ascii="Calibri" w:eastAsia="Times New Roman" w:hAnsi="Calibri" w:cs="Calibri"/>
+                <w:color w:val="000000"/>
+                <w:lang w:val="en-IN" w:eastAsia="en-IN"/>
+              </w:rPr>
+            </w:pPr>
+            <w:r>
+              <w:rPr>
+                <w:rFonts w:ascii="Calibri" w:eastAsia="Times New Roman" w:hAnsi="Calibri" w:cs="Calibri"/>
+                <w:color w:val="000000"/>
+                <w:lang w:val="en-IN" w:eastAsia="en-IN"/>
+              </w:rPr>
+              <w:t>Project Management/</w:t>
+            </w:r>
+            <w:r>
+              <w:rPr>
+                <w:rFonts w:ascii="Calibri" w:eastAsia="Times New Roman" w:hAnsi="Calibri" w:cs="Calibri"/>
+                <w:color w:val="000000"/>
+                <w:lang w:val="en-IN" w:eastAsia="en-IN"/>
+              </w:rPr>
+              <w:t>TMPL_ESTFNL</w:t>
+            </w:r>
+            <w:r>
+              <w:rPr>
+                <w:rFonts w:ascii="Calibri" w:eastAsia="Times New Roman" w:hAnsi="Calibri" w:cs="Calibri"/>
+                <w:color w:val="000000"/>
+                <w:lang w:val="en-IN" w:eastAsia="en-IN"/>
+              </w:rPr>
+              <w:t>.xlsx</w:t>
+            </w:r>
+          </w:p>
+        </w:tc>
+        <w:tc>
+          <w:tcPr>
+            <w:tcW w:w="5356" w:type="dxa"/>
+            <w:hideMark/>
+          </w:tcPr>
+          <w:p>
+            <w:pPr>
+              <w:cnfStyle w:val="000000000000" w:firstRow="0" w:lastRow="0" w:firstColumn="0" w:lastColumn="0" w:oddVBand="0" w:evenVBand="0" w:oddHBand="0" w:evenHBand="0" w:firstRowFirstColumn="0" w:firstRowLastColumn="0" w:lastRowFirstColumn="0" w:lastRowLastColumn="0"/>
+              <w:rPr>
+                <w:rFonts w:ascii="Calibri" w:eastAsia="Times New Roman" w:hAnsi="Calibri" w:cs="Calibri"/>
+                <w:color w:val="000000"/>
+                <w:lang w:val="en-IN" w:eastAsia="en-IN"/>
+              </w:rPr>
+            </w:pPr>
+            <w:r>
+              <w:rPr>
+                <w:rFonts w:ascii="Calibri" w:eastAsia="Times New Roman" w:hAnsi="Calibri" w:cs="Calibri"/>
+                <w:color w:val="000000"/>
+                <w:lang w:val="en-IN" w:eastAsia="en-IN"/>
+              </w:rPr>
+              <w:t xml:space="preserve">Added guidelines for </w:t>
+            </w:r>
+            <w:proofErr w:type="spellStart"/>
+            <w:r>
+              <w:rPr>
+                <w:rFonts w:ascii="Calibri" w:eastAsia="Times New Roman" w:hAnsi="Calibri" w:cs="Calibri"/>
+                <w:color w:val="000000"/>
+                <w:lang w:val="en-IN" w:eastAsia="en-IN"/>
+              </w:rPr>
+              <w:t>compleximity</w:t>
+            </w:r>
+            <w:proofErr w:type="spellEnd"/>
+            <w:r>
+              <w:rPr>
+                <w:rFonts w:ascii="Calibri" w:eastAsia="Times New Roman" w:hAnsi="Calibri" w:cs="Calibri"/>
+                <w:color w:val="000000"/>
+                <w:lang w:val="en-IN" w:eastAsia="en-IN"/>
+              </w:rPr>
+              <w:t xml:space="preserve"> estimation.</w:t>
+            </w:r>
+          </w:p>
+        </w:tc>
+      </w:tr>
+      <w:tr>
+        <w:tblPrEx>
+          <w:tblBorders>
+            <w:top w:val="single" w:sz="4" w:space="0" w:color="4F81BD" w:themeColor="accent1"/>
+            <w:left w:val="single" w:sz="4" w:space="0" w:color="4F81BD" w:themeColor="accent1"/>
+            <w:bottom w:val="single" w:sz="4" w:space="0" w:color="4F81BD" w:themeColor="accent1"/>
+            <w:right w:val="single" w:sz="4" w:space="0" w:color="4F81BD" w:themeColor="accent1"/>
+            <w:insideH w:val="none" w:sz="0" w:space="0" w:color="auto"/>
+            <w:insideV w:val="none" w:sz="0" w:space="0" w:color="auto"/>
+          </w:tblBorders>
+        </w:tblPrEx>
+        <w:trPr>
+          <w:cnfStyle w:val="000000100000" w:firstRow="0" w:lastRow="0" w:firstColumn="0" w:lastColumn="0" w:oddVBand="0" w:evenVBand="0" w:oddHBand="1" w:evenHBand="0" w:firstRowFirstColumn="0" w:firstRowLastColumn="0" w:lastRowFirstColumn="0" w:lastRowLastColumn="0"/>
+          <w:trHeight w:val="300"/>
+        </w:trPr>
+        <w:tc>
+          <w:tcPr>
+            <w:cnfStyle w:val="001000000000" w:firstRow="0" w:lastRow="0" w:firstColumn="1" w:lastColumn="0" w:oddVBand="0" w:evenVBand="0" w:oddHBand="0" w:evenHBand="0" w:firstRowFirstColumn="0" w:firstRowLastColumn="0" w:lastRowFirstColumn="0" w:lastRowLastColumn="0"/>
+            <w:tcW w:w="3684" w:type="dxa"/>
+            <w:hideMark/>
+          </w:tcPr>
+          <w:p>
+            <w:pPr>
+              <w:rPr>
+                <w:rFonts w:ascii="Calibri" w:eastAsia="Times New Roman" w:hAnsi="Calibri" w:cs="Calibri"/>
+                <w:color w:val="000000"/>
+                <w:lang w:val="en-IN" w:eastAsia="en-IN"/>
+              </w:rPr>
+            </w:pPr>
+            <w:r>
+              <w:rPr>
+                <w:rFonts w:ascii="Calibri" w:eastAsia="Times New Roman" w:hAnsi="Calibri" w:cs="Calibri"/>
+                <w:color w:val="000000"/>
+                <w:lang w:val="en-IN" w:eastAsia="en-IN"/>
+              </w:rPr>
+              <w:t>Project Management/</w:t>
+            </w:r>
+            <w:r>
+              <w:rPr>
+                <w:rFonts w:ascii="Calibri" w:eastAsia="Times New Roman" w:hAnsi="Calibri" w:cs="Calibri"/>
+                <w:color w:val="000000"/>
+                <w:lang w:val="en-IN" w:eastAsia="en-IN"/>
+              </w:rPr>
+              <w:t>PRCD_PRJPLN.docx</w:t>
+            </w:r>
+          </w:p>
+        </w:tc>
+        <w:tc>
+          <w:tcPr>
+            <w:tcW w:w="5356" w:type="dxa"/>
+            <w:hideMark/>
+          </w:tcPr>
+          <w:p>
+            <w:pPr>
+              <w:cnfStyle w:val="000000100000" w:firstRow="0" w:lastRow="0" w:firstColumn="0" w:lastColumn="0" w:oddVBand="0" w:evenVBand="0" w:oddHBand="1" w:evenHBand="0" w:firstRowFirstColumn="0" w:firstRowLastColumn="0" w:lastRowFirstColumn="0" w:lastRowLastColumn="0"/>
+              <w:rPr>
+                <w:rFonts w:ascii="Calibri" w:eastAsia="Times New Roman" w:hAnsi="Calibri" w:cs="Calibri"/>
+                <w:color w:val="000000"/>
+                <w:lang w:val="en-IN" w:eastAsia="en-IN"/>
+              </w:rPr>
+            </w:pPr>
+            <w:r>
+              <w:rPr>
+                <w:rFonts w:ascii="Calibri" w:eastAsia="Times New Roman" w:hAnsi="Calibri" w:cs="Calibri"/>
+                <w:color w:val="000000"/>
+                <w:lang w:val="en-IN" w:eastAsia="en-IN"/>
+              </w:rPr>
+              <w:t>Audit split for metrics report removal.</w:t>
+            </w:r>
+          </w:p>
+        </w:tc>
+      </w:tr>
+      <w:tr>
+        <w:tblPrEx>
+          <w:tblBorders>
+            <w:top w:val="single" w:sz="4" w:space="0" w:color="4F81BD" w:themeColor="accent1"/>
+            <w:left w:val="single" w:sz="4" w:space="0" w:color="4F81BD" w:themeColor="accent1"/>
+            <w:bottom w:val="single" w:sz="4" w:space="0" w:color="4F81BD" w:themeColor="accent1"/>
+            <w:right w:val="single" w:sz="4" w:space="0" w:color="4F81BD" w:themeColor="accent1"/>
+            <w:insideH w:val="none" w:sz="0" w:space="0" w:color="auto"/>
+            <w:insideV w:val="none" w:sz="0" w:space="0" w:color="auto"/>
+          </w:tblBorders>
+        </w:tblPrEx>
+        <w:trPr>
+          <w:trHeight w:val="300"/>
+        </w:trPr>
+        <w:tc>
+          <w:tcPr>
+            <w:cnfStyle w:val="001000000000" w:firstRow="0" w:lastRow="0" w:firstColumn="1" w:lastColumn="0" w:oddVBand="0" w:evenVBand="0" w:oddHBand="0" w:evenHBand="0" w:firstRowFirstColumn="0" w:firstRowLastColumn="0" w:lastRowFirstColumn="0" w:lastRowLastColumn="0"/>
+            <w:tcW w:w="3684" w:type="dxa"/>
+          </w:tcPr>
+          <w:p>
+            <w:pPr>
+              <w:rPr>
+                <w:rFonts w:ascii="Calibri" w:eastAsia="Times New Roman" w:hAnsi="Calibri" w:cs="Calibri"/>
+                <w:color w:val="000000"/>
+                <w:lang w:val="en-IN" w:eastAsia="en-IN"/>
+              </w:rPr>
+            </w:pPr>
+            <w:r>
+              <w:rPr>
+                <w:rFonts w:ascii="Calibri" w:eastAsia="Times New Roman" w:hAnsi="Calibri" w:cs="Calibri"/>
+                <w:color w:val="000000"/>
+                <w:lang w:val="en-IN" w:eastAsia="en-IN"/>
+              </w:rPr>
+              <w:t>Project Management/PRCD_PRJPLN.docx</w:t>
+            </w:r>
+          </w:p>
+        </w:tc>
+        <w:tc>
+          <w:tcPr>
+            <w:tcW w:w="5356" w:type="dxa"/>
+          </w:tcPr>
+          <w:p>
+            <w:pPr>
+              <w:cnfStyle w:val="000000000000" w:firstRow="0" w:lastRow="0" w:firstColumn="0" w:lastColumn="0" w:oddVBand="0" w:evenVBand="0" w:oddHBand="0" w:evenHBand="0" w:firstRowFirstColumn="0" w:firstRowLastColumn="0" w:lastRowFirstColumn="0" w:lastRowLastColumn="0"/>
+              <w:rPr>
+                <w:rFonts w:ascii="Calibri" w:eastAsia="Times New Roman" w:hAnsi="Calibri" w:cs="Calibri"/>
+                <w:color w:val="000000"/>
+                <w:lang w:val="en-IN" w:eastAsia="en-IN"/>
+              </w:rPr>
+            </w:pPr>
+            <w:r>
+              <w:rPr>
+                <w:rFonts w:ascii="Calibri" w:eastAsia="Times New Roman" w:hAnsi="Calibri" w:cs="Calibri"/>
+                <w:color w:val="000000"/>
+                <w:lang w:val="en-IN" w:eastAsia="en-IN"/>
+              </w:rPr>
+              <w:t>Escalation table added</w:t>
+            </w:r>
+          </w:p>
+        </w:tc>
+      </w:tr>
+      <w:tr>
+        <w:tblPrEx>
+          <w:tblBorders>
+            <w:top w:val="single" w:sz="4" w:space="0" w:color="4F81BD" w:themeColor="accent1"/>
+            <w:left w:val="single" w:sz="4" w:space="0" w:color="4F81BD" w:themeColor="accent1"/>
+            <w:bottom w:val="single" w:sz="4" w:space="0" w:color="4F81BD" w:themeColor="accent1"/>
+            <w:right w:val="single" w:sz="4" w:space="0" w:color="4F81BD" w:themeColor="accent1"/>
+            <w:insideH w:val="none" w:sz="0" w:space="0" w:color="auto"/>
+            <w:insideV w:val="none" w:sz="0" w:space="0" w:color="auto"/>
+          </w:tblBorders>
+        </w:tblPrEx>
+        <w:trPr>
+          <w:cnfStyle w:val="000000100000" w:firstRow="0" w:lastRow="0" w:firstColumn="0" w:lastColumn="0" w:oddVBand="0" w:evenVBand="0" w:oddHBand="1" w:evenHBand="0" w:firstRowFirstColumn="0" w:firstRowLastColumn="0" w:lastRowFirstColumn="0" w:lastRowLastColumn="0"/>
+          <w:trHeight w:val="300"/>
+        </w:trPr>
+        <w:tc>
+          <w:tcPr>
+            <w:cnfStyle w:val="001000000000" w:firstRow="0" w:lastRow="0" w:firstColumn="1" w:lastColumn="0" w:oddVBand="0" w:evenVBand="0" w:oddHBand="0" w:evenHBand="0" w:firstRowFirstColumn="0" w:firstRowLastColumn="0" w:lastRowFirstColumn="0" w:lastRowLastColumn="0"/>
+            <w:tcW w:w="3684" w:type="dxa"/>
+          </w:tcPr>
+          <w:p>
+            <w:pPr>
+              <w:rPr>
+                <w:rFonts w:ascii="Calibri" w:eastAsia="Times New Roman" w:hAnsi="Calibri" w:cs="Calibri"/>
+                <w:color w:val="000000"/>
+                <w:lang w:val="en-IN" w:eastAsia="en-IN"/>
+              </w:rPr>
+            </w:pPr>
+            <w:r>
+              <w:rPr>
+                <w:rFonts w:ascii="Calibri" w:eastAsia="Times New Roman" w:hAnsi="Calibri" w:cs="Calibri"/>
+                <w:color w:val="000000"/>
+                <w:lang w:val="en-IN" w:eastAsia="en-IN"/>
+              </w:rPr>
+              <w:t>Quality Assurance/CHKL_AUDITT.</w:t>
+            </w:r>
+            <w:r>
+              <w:rPr>
+                <w:rFonts w:ascii="Calibri" w:eastAsia="Times New Roman" w:hAnsi="Calibri" w:cs="Calibri"/>
+                <w:color w:val="000000"/>
+                <w:lang w:val="en-IN" w:eastAsia="en-IN"/>
+              </w:rPr>
+              <w:t>xls</w:t>
+            </w:r>
+            <w:r>
+              <w:rPr>
+                <w:rFonts w:ascii="Calibri" w:eastAsia="Times New Roman" w:hAnsi="Calibri" w:cs="Calibri"/>
+                <w:color w:val="000000"/>
+                <w:lang w:val="en-IN" w:eastAsia="en-IN"/>
+              </w:rPr>
+              <w:t>x</w:t>
+            </w:r>
+          </w:p>
+        </w:tc>
+        <w:tc>
+          <w:tcPr>
+            <w:tcW w:w="5356" w:type="dxa"/>
+          </w:tcPr>
+          <w:p>
+            <w:pPr>
+              <w:shd w:val="clear" w:color="auto" w:fill="FFFFFF"/>
+              <w:tabs>
+                <w:tab w:val="left" w:pos="916"/>
+                <w:tab w:val="left" w:pos="1832"/>
+                <w:tab w:val="left" w:pos="2748"/>
+                <w:tab w:val="left" w:pos="3664"/>
+                <w:tab w:val="left" w:pos="4580"/>
+                <w:tab w:val="left" w:pos="5496"/>
+                <w:tab w:val="left" w:pos="6412"/>
+                <w:tab w:val="left" w:pos="7328"/>
+                <w:tab w:val="left" w:pos="8244"/>
+                <w:tab w:val="left" w:pos="9160"/>
+                <w:tab w:val="left" w:pos="10076"/>
+                <w:tab w:val="left" w:pos="10992"/>
+                <w:tab w:val="left" w:pos="11908"/>
+                <w:tab w:val="left" w:pos="12824"/>
+                <w:tab w:val="left" w:pos="13740"/>
+                <w:tab w:val="left" w:pos="14656"/>
+              </w:tabs>
+              <w:cnfStyle w:val="000000100000" w:firstRow="0" w:lastRow="0" w:firstColumn="0" w:lastColumn="0" w:oddVBand="0" w:evenVBand="0" w:oddHBand="1" w:evenHBand="0" w:firstRowFirstColumn="0" w:firstRowLastColumn="0" w:lastRowFirstColumn="0" w:lastRowLastColumn="0"/>
+              <w:rPr>
+                <w:rFonts w:ascii="Consolas" w:eastAsia="Times New Roman" w:hAnsi="Consolas" w:cs="Courier New"/>
+                <w:color w:val="57606A"/>
+                <w:sz w:val="20"/>
+                <w:szCs w:val="20"/>
+                <w:lang w:val="en-IN" w:eastAsia="en-IN"/>
+              </w:rPr>
+            </w:pPr>
+            <w:hyperlink r:id="rId12" w:history="1">
+              <w:r>
+                <w:rPr>
+                  <w:rFonts w:ascii="Calibri" w:eastAsia="Times New Roman" w:hAnsi="Calibri" w:cs="Calibri"/>
+                  <w:color w:val="000000"/>
+                  <w:lang w:val="en-IN" w:eastAsia="en-IN"/>
+                </w:rPr>
+                <w:t>Assets, knowledge &amp; technology</w:t>
+              </w:r>
+            </w:hyperlink>
+            <w:r>
+              <w:rPr>
+                <w:rFonts w:ascii="Calibri" w:eastAsia="Times New Roman" w:hAnsi="Calibri" w:cs="Calibri"/>
+                <w:color w:val="000000"/>
+                <w:lang w:val="en-IN" w:eastAsia="en-IN"/>
+              </w:rPr>
+              <w:t xml:space="preserve"> identification points added in planning phase list</w:t>
+            </w:r>
+            <w:r>
+              <w:rPr>
+                <w:rFonts w:ascii="Calibri" w:eastAsia="Times New Roman" w:hAnsi="Calibri" w:cs="Calibri"/>
+                <w:color w:val="000000"/>
+                <w:lang w:val="en-IN" w:eastAsia="en-IN"/>
+              </w:rPr>
+              <w:t>.</w:t>
+            </w:r>
+          </w:p>
+        </w:tc>
+      </w:tr>
+      <w:tr>
+        <w:tblPrEx>
+          <w:tblBorders>
+            <w:top w:val="single" w:sz="4" w:space="0" w:color="4F81BD" w:themeColor="accent1"/>
+            <w:left w:val="single" w:sz="4" w:space="0" w:color="4F81BD" w:themeColor="accent1"/>
+            <w:bottom w:val="single" w:sz="4" w:space="0" w:color="4F81BD" w:themeColor="accent1"/>
+            <w:right w:val="single" w:sz="4" w:space="0" w:color="4F81BD" w:themeColor="accent1"/>
+            <w:insideH w:val="none" w:sz="0" w:space="0" w:color="auto"/>
+            <w:insideV w:val="none" w:sz="0" w:space="0" w:color="auto"/>
+          </w:tblBorders>
+        </w:tblPrEx>
+        <w:trPr>
+          <w:trHeight w:val="300"/>
+        </w:trPr>
+        <w:tc>
+          <w:tcPr>
+            <w:cnfStyle w:val="001000000000" w:firstRow="0" w:lastRow="0" w:firstColumn="1" w:lastColumn="0" w:oddVBand="0" w:evenVBand="0" w:oddHBand="0" w:evenHBand="0" w:firstRowFirstColumn="0" w:firstRowLastColumn="0" w:lastRowFirstColumn="0" w:lastRowLastColumn="0"/>
+            <w:tcW w:w="3684" w:type="dxa"/>
+          </w:tcPr>
+          <w:p>
+            <w:pPr>
+              <w:rPr>
+                <w:rFonts w:ascii="Calibri" w:eastAsia="Times New Roman" w:hAnsi="Calibri" w:cs="Calibri"/>
+                <w:color w:val="000000"/>
+                <w:lang w:val="en-IN" w:eastAsia="en-IN"/>
+              </w:rPr>
+            </w:pPr>
+            <w:r>
+              <w:rPr>
+                <w:rFonts w:ascii="Calibri" w:eastAsia="Times New Roman" w:hAnsi="Calibri" w:cs="Calibri"/>
+                <w:color w:val="000000"/>
+                <w:lang w:val="en-IN" w:eastAsia="en-IN"/>
+              </w:rPr>
+              <w:t>Quality Assurance/CHKL_AUDITT.</w:t>
+            </w:r>
+            <w:r>
+              <w:rPr>
+                <w:rFonts w:ascii="Calibri" w:eastAsia="Times New Roman" w:hAnsi="Calibri" w:cs="Calibri"/>
+                <w:color w:val="000000"/>
+                <w:lang w:val="en-IN" w:eastAsia="en-IN"/>
+              </w:rPr>
+              <w:t>xls</w:t>
+            </w:r>
+            <w:r>
+              <w:rPr>
+                <w:rFonts w:ascii="Calibri" w:eastAsia="Times New Roman" w:hAnsi="Calibri" w:cs="Calibri"/>
+                <w:color w:val="000000"/>
+                <w:lang w:val="en-IN" w:eastAsia="en-IN"/>
+              </w:rPr>
+              <w:t>x</w:t>
+            </w:r>
+          </w:p>
+        </w:tc>
+        <w:tc>
+          <w:tcPr>
+            <w:tcW w:w="5356" w:type="dxa"/>
+          </w:tcPr>
+          <w:p>
+            <w:pPr>
+              <w:cnfStyle w:val="000000000000" w:firstRow="0" w:lastRow="0" w:firstColumn="0" w:lastColumn="0" w:oddVBand="0" w:evenVBand="0" w:oddHBand="0" w:evenHBand="0" w:firstRowFirstColumn="0" w:firstRowLastColumn="0" w:lastRowFirstColumn="0" w:lastRowLastColumn="0"/>
+              <w:rPr>
+                <w:rFonts w:ascii="Calibri" w:eastAsia="Times New Roman" w:hAnsi="Calibri" w:cs="Calibri"/>
+                <w:color w:val="000000"/>
+                <w:lang w:val="en-IN" w:eastAsia="en-IN"/>
+              </w:rPr>
+            </w:pPr>
+            <w:r>
+              <w:rPr>
+                <w:rFonts w:ascii="Calibri" w:eastAsia="Times New Roman" w:hAnsi="Calibri" w:cs="Calibri"/>
+                <w:color w:val="000000"/>
+                <w:lang w:val="en-IN" w:eastAsia="en-IN"/>
+              </w:rPr>
+              <w:t>Major &amp; Minor words replaced by Functional &amp; Non-</w:t>
+            </w:r>
+            <w:proofErr w:type="spellStart"/>
+            <w:r>
+              <w:rPr>
+                <w:rFonts w:ascii="Calibri" w:eastAsia="Times New Roman" w:hAnsi="Calibri" w:cs="Calibri"/>
+                <w:color w:val="000000"/>
+                <w:lang w:val="en-IN" w:eastAsia="en-IN"/>
+              </w:rPr>
+              <w:t>Functiona</w:t>
+            </w:r>
+            <w:proofErr w:type="spellEnd"/>
+            <w:r>
+              <w:rPr>
+                <w:rFonts w:ascii="Calibri" w:eastAsia="Times New Roman" w:hAnsi="Calibri" w:cs="Calibri"/>
+                <w:color w:val="000000"/>
+                <w:lang w:val="en-IN" w:eastAsia="en-IN"/>
+              </w:rPr>
+              <w:t xml:space="preserve"> respectively.</w:t>
+            </w:r>
+          </w:p>
+        </w:tc>
+      </w:tr>
+      <w:tr>
+        <w:tblPrEx>
+          <w:tblBorders>
+            <w:top w:val="single" w:sz="4" w:space="0" w:color="4F81BD" w:themeColor="accent1"/>
+            <w:left w:val="single" w:sz="4" w:space="0" w:color="4F81BD" w:themeColor="accent1"/>
+            <w:bottom w:val="single" w:sz="4" w:space="0" w:color="4F81BD" w:themeColor="accent1"/>
+            <w:right w:val="single" w:sz="4" w:space="0" w:color="4F81BD" w:themeColor="accent1"/>
+            <w:insideH w:val="none" w:sz="0" w:space="0" w:color="auto"/>
+            <w:insideV w:val="none" w:sz="0" w:space="0" w:color="auto"/>
+          </w:tblBorders>
+        </w:tblPrEx>
+        <w:trPr>
+          <w:cnfStyle w:val="000000100000" w:firstRow="0" w:lastRow="0" w:firstColumn="0" w:lastColumn="0" w:oddVBand="0" w:evenVBand="0" w:oddHBand="1" w:evenHBand="0" w:firstRowFirstColumn="0" w:firstRowLastColumn="0" w:lastRowFirstColumn="0" w:lastRowLastColumn="0"/>
+          <w:trHeight w:val="300"/>
+        </w:trPr>
+        <w:tc>
+          <w:tcPr>
+            <w:cnfStyle w:val="001000000000" w:firstRow="0" w:lastRow="0" w:firstColumn="1" w:lastColumn="0" w:oddVBand="0" w:evenVBand="0" w:oddHBand="0" w:evenHBand="0" w:firstRowFirstColumn="0" w:firstRowLastColumn="0" w:lastRowFirstColumn="0" w:lastRowLastColumn="0"/>
+            <w:tcW w:w="3684" w:type="dxa"/>
+          </w:tcPr>
+          <w:p>
+            <w:pPr>
+              <w:rPr>
+                <w:rFonts w:ascii="Calibri" w:eastAsia="Times New Roman" w:hAnsi="Calibri" w:cs="Calibri"/>
+                <w:color w:val="000000"/>
+                <w:lang w:val="en-IN" w:eastAsia="en-IN"/>
+              </w:rPr>
+            </w:pPr>
+            <w:r>
+              <w:rPr>
+                <w:rFonts w:ascii="Calibri" w:eastAsia="Times New Roman" w:hAnsi="Calibri" w:cs="Calibri"/>
+                <w:color w:val="000000"/>
+                <w:lang w:val="en-IN" w:eastAsia="en-IN"/>
+              </w:rPr>
+              <w:lastRenderedPageBreak/>
+              <w:t>Quality Assurance/CHKL_ADTPEG.</w:t>
+            </w:r>
+            <w:r>
+              <w:rPr>
+                <w:rFonts w:ascii="Calibri" w:eastAsia="Times New Roman" w:hAnsi="Calibri" w:cs="Calibri"/>
+                <w:color w:val="000000"/>
+                <w:lang w:val="en-IN" w:eastAsia="en-IN"/>
+              </w:rPr>
+              <w:t>xls</w:t>
+            </w:r>
+            <w:r>
+              <w:rPr>
+                <w:rFonts w:ascii="Calibri" w:eastAsia="Times New Roman" w:hAnsi="Calibri" w:cs="Calibri"/>
+                <w:color w:val="000000"/>
+                <w:lang w:val="en-IN" w:eastAsia="en-IN"/>
+              </w:rPr>
+              <w:t>x</w:t>
+            </w:r>
+          </w:p>
+        </w:tc>
+        <w:tc>
+          <w:tcPr>
+            <w:tcW w:w="5356" w:type="dxa"/>
+          </w:tcPr>
+          <w:p>
+            <w:pPr>
+              <w:cnfStyle w:val="000000100000" w:firstRow="0" w:lastRow="0" w:firstColumn="0" w:lastColumn="0" w:oddVBand="0" w:evenVBand="0" w:oddHBand="1" w:evenHBand="0" w:firstRowFirstColumn="0" w:firstRowLastColumn="0" w:lastRowFirstColumn="0" w:lastRowLastColumn="0"/>
+              <w:rPr>
+                <w:rFonts w:ascii="Calibri" w:eastAsia="Times New Roman" w:hAnsi="Calibri" w:cs="Calibri"/>
+                <w:color w:val="000000"/>
+                <w:lang w:val="en-IN" w:eastAsia="en-IN"/>
+              </w:rPr>
+            </w:pPr>
+            <w:r>
+              <w:rPr>
+                <w:rFonts w:ascii="Calibri" w:eastAsia="Times New Roman" w:hAnsi="Calibri" w:cs="Calibri"/>
+                <w:color w:val="000000"/>
+                <w:lang w:val="en-IN" w:eastAsia="en-IN"/>
+              </w:rPr>
+              <w:t>Major &amp; Minor words replaced by Functional &amp; Non-</w:t>
+            </w:r>
+            <w:proofErr w:type="spellStart"/>
+            <w:r>
+              <w:rPr>
+                <w:rFonts w:ascii="Calibri" w:eastAsia="Times New Roman" w:hAnsi="Calibri" w:cs="Calibri"/>
+                <w:color w:val="000000"/>
+                <w:lang w:val="en-IN" w:eastAsia="en-IN"/>
+              </w:rPr>
+              <w:t>Functiona</w:t>
+            </w:r>
+            <w:proofErr w:type="spellEnd"/>
+            <w:r>
+              <w:rPr>
+                <w:rFonts w:ascii="Calibri" w:eastAsia="Times New Roman" w:hAnsi="Calibri" w:cs="Calibri"/>
+                <w:color w:val="000000"/>
+                <w:lang w:val="en-IN" w:eastAsia="en-IN"/>
+              </w:rPr>
+              <w:t xml:space="preserve"> respectively.</w:t>
+            </w:r>
+          </w:p>
+        </w:tc>
+      </w:tr>
+      <w:tr>
+        <w:tblPrEx>
+          <w:tblBorders>
+            <w:top w:val="single" w:sz="4" w:space="0" w:color="4F81BD" w:themeColor="accent1"/>
+            <w:left w:val="single" w:sz="4" w:space="0" w:color="4F81BD" w:themeColor="accent1"/>
+            <w:bottom w:val="single" w:sz="4" w:space="0" w:color="4F81BD" w:themeColor="accent1"/>
+            <w:right w:val="single" w:sz="4" w:space="0" w:color="4F81BD" w:themeColor="accent1"/>
+            <w:insideH w:val="none" w:sz="0" w:space="0" w:color="auto"/>
+            <w:insideV w:val="none" w:sz="0" w:space="0" w:color="auto"/>
+          </w:tblBorders>
+        </w:tblPrEx>
+        <w:trPr>
+          <w:trHeight w:val="300"/>
+        </w:trPr>
+        <w:tc>
+          <w:tcPr>
+            <w:cnfStyle w:val="001000000000" w:firstRow="0" w:lastRow="0" w:firstColumn="1" w:lastColumn="0" w:oddVBand="0" w:evenVBand="0" w:oddHBand="0" w:evenHBand="0" w:firstRowFirstColumn="0" w:firstRowLastColumn="0" w:lastRowFirstColumn="0" w:lastRowLastColumn="0"/>
+            <w:tcW w:w="3684" w:type="dxa"/>
+          </w:tcPr>
+          <w:p>
+            <w:pPr>
+              <w:rPr>
+                <w:rFonts w:ascii="Calibri" w:eastAsia="Times New Roman" w:hAnsi="Calibri" w:cs="Calibri"/>
+                <w:color w:val="000000"/>
+                <w:lang w:val="en-IN" w:eastAsia="en-IN"/>
+              </w:rPr>
+            </w:pPr>
+            <w:r>
+              <w:rPr>
+                <w:rFonts w:ascii="Calibri" w:eastAsia="Times New Roman" w:hAnsi="Calibri" w:cs="Calibri"/>
+                <w:color w:val="000000"/>
+                <w:lang w:val="en-IN" w:eastAsia="en-IN"/>
+              </w:rPr>
+              <w:t>Quality Assurance/CHKL_ADTTRN.</w:t>
+            </w:r>
+            <w:r>
+              <w:rPr>
+                <w:rFonts w:ascii="Calibri" w:eastAsia="Times New Roman" w:hAnsi="Calibri" w:cs="Calibri"/>
+                <w:color w:val="000000"/>
+                <w:lang w:val="en-IN" w:eastAsia="en-IN"/>
+              </w:rPr>
+              <w:t>xls</w:t>
+            </w:r>
+            <w:r>
+              <w:rPr>
+                <w:rFonts w:ascii="Calibri" w:eastAsia="Times New Roman" w:hAnsi="Calibri" w:cs="Calibri"/>
+                <w:color w:val="000000"/>
+                <w:lang w:val="en-IN" w:eastAsia="en-IN"/>
+              </w:rPr>
+              <w:t>x</w:t>
+            </w:r>
+          </w:p>
+        </w:tc>
+        <w:tc>
+          <w:tcPr>
+            <w:tcW w:w="5356" w:type="dxa"/>
+          </w:tcPr>
+          <w:p>
+            <w:pPr>
+              <w:cnfStyle w:val="000000000000" w:firstRow="0" w:lastRow="0" w:firstColumn="0" w:lastColumn="0" w:oddVBand="0" w:evenVBand="0" w:oddHBand="0" w:evenHBand="0" w:firstRowFirstColumn="0" w:firstRowLastColumn="0" w:lastRowFirstColumn="0" w:lastRowLastColumn="0"/>
+              <w:rPr>
+                <w:rFonts w:ascii="Calibri" w:eastAsia="Times New Roman" w:hAnsi="Calibri" w:cs="Calibri"/>
+                <w:color w:val="000000"/>
+                <w:lang w:val="en-IN" w:eastAsia="en-IN"/>
+              </w:rPr>
+            </w:pPr>
+            <w:r>
+              <w:rPr>
+                <w:rFonts w:ascii="Calibri" w:eastAsia="Times New Roman" w:hAnsi="Calibri" w:cs="Calibri"/>
+                <w:color w:val="000000"/>
+                <w:lang w:val="en-IN" w:eastAsia="en-IN"/>
+              </w:rPr>
+              <w:t>Major &amp; Minor words replaced by Functional &amp; Non-</w:t>
+            </w:r>
+            <w:proofErr w:type="spellStart"/>
+            <w:r>
+              <w:rPr>
+                <w:rFonts w:ascii="Calibri" w:eastAsia="Times New Roman" w:hAnsi="Calibri" w:cs="Calibri"/>
+                <w:color w:val="000000"/>
+                <w:lang w:val="en-IN" w:eastAsia="en-IN"/>
+              </w:rPr>
+              <w:t>Functiona</w:t>
+            </w:r>
+            <w:proofErr w:type="spellEnd"/>
+            <w:r>
+              <w:rPr>
+                <w:rFonts w:ascii="Calibri" w:eastAsia="Times New Roman" w:hAnsi="Calibri" w:cs="Calibri"/>
+                <w:color w:val="000000"/>
+                <w:lang w:val="en-IN" w:eastAsia="en-IN"/>
+              </w:rPr>
+              <w:t xml:space="preserve"> respectively.</w:t>
+            </w:r>
+          </w:p>
+        </w:tc>
+      </w:tr>
+      <w:tr>
+        <w:tblPrEx>
+          <w:tblBorders>
+            <w:top w:val="single" w:sz="4" w:space="0" w:color="4F81BD" w:themeColor="accent1"/>
+            <w:left w:val="single" w:sz="4" w:space="0" w:color="4F81BD" w:themeColor="accent1"/>
+            <w:bottom w:val="single" w:sz="4" w:space="0" w:color="4F81BD" w:themeColor="accent1"/>
+            <w:right w:val="single" w:sz="4" w:space="0" w:color="4F81BD" w:themeColor="accent1"/>
+            <w:insideH w:val="none" w:sz="0" w:space="0" w:color="auto"/>
+            <w:insideV w:val="none" w:sz="0" w:space="0" w:color="auto"/>
+          </w:tblBorders>
+        </w:tblPrEx>
+        <w:trPr>
+          <w:cnfStyle w:val="000000100000" w:firstRow="0" w:lastRow="0" w:firstColumn="0" w:lastColumn="0" w:oddVBand="0" w:evenVBand="0" w:oddHBand="1" w:evenHBand="0" w:firstRowFirstColumn="0" w:firstRowLastColumn="0" w:lastRowFirstColumn="0" w:lastRowLastColumn="0"/>
+          <w:trHeight w:val="300"/>
+        </w:trPr>
+        <w:tc>
+          <w:tcPr>
+            <w:cnfStyle w:val="001000000000" w:firstRow="0" w:lastRow="0" w:firstColumn="1" w:lastColumn="0" w:oddVBand="0" w:evenVBand="0" w:oddHBand="0" w:evenHBand="0" w:firstRowFirstColumn="0" w:firstRowLastColumn="0" w:lastRowFirstColumn="0" w:lastRowLastColumn="0"/>
+            <w:tcW w:w="3684" w:type="dxa"/>
+          </w:tcPr>
+          <w:p>
+            <w:pPr>
+              <w:rPr>
+                <w:rFonts w:ascii="Calibri" w:eastAsia="Times New Roman" w:hAnsi="Calibri" w:cs="Calibri"/>
+                <w:color w:val="000000"/>
+                <w:lang w:val="en-IN" w:eastAsia="en-IN"/>
+              </w:rPr>
+            </w:pPr>
+            <w:r>
+              <w:rPr>
+                <w:rFonts w:ascii="Calibri" w:eastAsia="Times New Roman" w:hAnsi="Calibri" w:cs="Calibri"/>
+                <w:color w:val="000000"/>
+                <w:lang w:val="en-IN" w:eastAsia="en-IN"/>
+              </w:rPr>
+              <w:t>Quality Assurance/CHKL_ITAUDT.</w:t>
+            </w:r>
+            <w:r>
+              <w:rPr>
+                <w:rFonts w:ascii="Calibri" w:eastAsia="Times New Roman" w:hAnsi="Calibri" w:cs="Calibri"/>
+                <w:color w:val="000000"/>
+                <w:lang w:val="en-IN" w:eastAsia="en-IN"/>
+              </w:rPr>
+              <w:t>xls</w:t>
+            </w:r>
+            <w:r>
+              <w:rPr>
+                <w:rFonts w:ascii="Calibri" w:eastAsia="Times New Roman" w:hAnsi="Calibri" w:cs="Calibri"/>
+                <w:color w:val="000000"/>
+                <w:lang w:val="en-IN" w:eastAsia="en-IN"/>
+              </w:rPr>
+              <w:t>x</w:t>
+            </w:r>
+          </w:p>
+        </w:tc>
+        <w:tc>
+          <w:tcPr>
+            <w:tcW w:w="5356" w:type="dxa"/>
+          </w:tcPr>
+          <w:p>
+            <w:pPr>
+              <w:cnfStyle w:val="000000100000" w:firstRow="0" w:lastRow="0" w:firstColumn="0" w:lastColumn="0" w:oddVBand="0" w:evenVBand="0" w:oddHBand="1" w:evenHBand="0" w:firstRowFirstColumn="0" w:firstRowLastColumn="0" w:lastRowFirstColumn="0" w:lastRowLastColumn="0"/>
+              <w:rPr>
+                <w:rFonts w:ascii="Calibri" w:eastAsia="Times New Roman" w:hAnsi="Calibri" w:cs="Calibri"/>
+                <w:color w:val="000000"/>
+                <w:lang w:val="en-IN" w:eastAsia="en-IN"/>
+              </w:rPr>
+            </w:pPr>
+            <w:r>
+              <w:rPr>
+                <w:rFonts w:ascii="Calibri" w:eastAsia="Times New Roman" w:hAnsi="Calibri" w:cs="Calibri"/>
+                <w:color w:val="000000"/>
+                <w:lang w:val="en-IN" w:eastAsia="en-IN"/>
+              </w:rPr>
+              <w:t>Major &amp; Minor words replaced by Functional &amp; Non-</w:t>
+            </w:r>
+            <w:proofErr w:type="spellStart"/>
+            <w:r>
+              <w:rPr>
+                <w:rFonts w:ascii="Calibri" w:eastAsia="Times New Roman" w:hAnsi="Calibri" w:cs="Calibri"/>
+                <w:color w:val="000000"/>
+                <w:lang w:val="en-IN" w:eastAsia="en-IN"/>
+              </w:rPr>
+              <w:t>Functiona</w:t>
+            </w:r>
+            <w:proofErr w:type="spellEnd"/>
+            <w:r>
+              <w:rPr>
+                <w:rFonts w:ascii="Calibri" w:eastAsia="Times New Roman" w:hAnsi="Calibri" w:cs="Calibri"/>
+                <w:color w:val="000000"/>
+                <w:lang w:val="en-IN" w:eastAsia="en-IN"/>
+              </w:rPr>
+              <w:t xml:space="preserve"> respectively.</w:t>
+            </w:r>
+          </w:p>
+        </w:tc>
+      </w:tr>
+    </w:tbl>
+    <w:p>
+      <w:pPr>
+        <w:pStyle w:val="Title"/>
+        <w:spacing w:after="0"/>
+      </w:pPr>
+    </w:p>
+    <w:p/>
+    <w:p/>
+    <w:p/>
+    <w:p/>
+    <w:p/>
+    <w:p/>
+    <w:p/>
+    <w:p/>
+    <w:p/>
+    <w:p/>
+    <w:p/>
+    <w:p/>
+    <w:p/>
+    <w:p/>
+    <w:p/>
+    <w:p/>
+    <w:p/>
+    <w:p/>
+    <w:p/>
+    <w:p>
+      <w:pPr>
+        <w:pStyle w:val="Title"/>
+        <w:spacing w:after="0"/>
+      </w:pPr>
+    </w:p>
+    <w:p>
+      <w:pPr>
+        <w:pStyle w:val="Title"/>
+        <w:spacing w:after="0"/>
+      </w:pPr>
+      <w:r>
+        <w:lastRenderedPageBreak/>
         <w:t>QMS 4.0 Release Note</w:t>
       </w:r>
     </w:p>
@@ -37,7 +1378,7 @@
         <w:pStyle w:val="ListParagraph"/>
         <w:numPr>
           <w:ilvl w:val="0"/>
-          <w:numId w:val="6"/>
+          <w:numId w:val="8"/>
         </w:numPr>
       </w:pPr>
       <w:r>
@@ -57,7 +1398,7 @@
         <w:pStyle w:val="ListParagraph"/>
         <w:numPr>
           <w:ilvl w:val="0"/>
-          <w:numId w:val="6"/>
+          <w:numId w:val="8"/>
         </w:numPr>
       </w:pPr>
       <w:r>
@@ -69,7 +1410,7 @@
         <w:pStyle w:val="ListParagraph"/>
         <w:numPr>
           <w:ilvl w:val="0"/>
-          <w:numId w:val="6"/>
+          <w:numId w:val="8"/>
         </w:numPr>
       </w:pPr>
       <w:r>
@@ -305,8 +1646,6 @@
             <w:r>
               <w:t>May 11, 2022</w:t>
             </w:r>
-            <w:bookmarkStart w:id="0" w:name="_GoBack"/>
-            <w:bookmarkEnd w:id="0"/>
           </w:p>
           <w:p>
             <w:pPr>
@@ -2905,25 +4244,7 @@
                 <w:color w:val="000000"/>
                 <w:lang w:val="en-IN" w:eastAsia="en-IN"/>
               </w:rPr>
-              <w:t xml:space="preserve">Updated to generate a </w:t>
-            </w:r>
-            <w:proofErr w:type="spellStart"/>
-            <w:r>
-              <w:rPr>
-                <w:rFonts w:ascii="Calibri" w:eastAsia="Times New Roman" w:hAnsi="Calibri" w:cs="Calibri"/>
-                <w:color w:val="000000"/>
-                <w:lang w:val="en-IN" w:eastAsia="en-IN"/>
-              </w:rPr>
-              <w:t>csv</w:t>
-            </w:r>
-            <w:proofErr w:type="spellEnd"/>
-            <w:r>
-              <w:rPr>
-                <w:rFonts w:ascii="Calibri" w:eastAsia="Times New Roman" w:hAnsi="Calibri" w:cs="Calibri"/>
-                <w:color w:val="000000"/>
-                <w:lang w:val="en-IN" w:eastAsia="en-IN"/>
-              </w:rPr>
-              <w:t xml:space="preserve"> file</w:t>
+              <w:t>Updated to generate a csv file</w:t>
             </w:r>
           </w:p>
         </w:tc>
@@ -3114,25 +4435,7 @@
                 <w:color w:val="000000"/>
                 <w:lang w:val="en-IN" w:eastAsia="en-IN"/>
               </w:rPr>
-              <w:t xml:space="preserve">Updated to generate a </w:t>
-            </w:r>
-            <w:proofErr w:type="spellStart"/>
-            <w:r>
-              <w:rPr>
-                <w:rFonts w:ascii="Calibri" w:eastAsia="Times New Roman" w:hAnsi="Calibri" w:cs="Calibri"/>
-                <w:color w:val="000000"/>
-                <w:lang w:val="en-IN" w:eastAsia="en-IN"/>
-              </w:rPr>
-              <w:t>csv</w:t>
-            </w:r>
-            <w:proofErr w:type="spellEnd"/>
-            <w:r>
-              <w:rPr>
-                <w:rFonts w:ascii="Calibri" w:eastAsia="Times New Roman" w:hAnsi="Calibri" w:cs="Calibri"/>
-                <w:color w:val="000000"/>
-                <w:lang w:val="en-IN" w:eastAsia="en-IN"/>
-              </w:rPr>
-              <w:t xml:space="preserve"> file</w:t>
+              <w:t>Updated to generate a csv file</w:t>
             </w:r>
           </w:p>
         </w:tc>
@@ -3263,25 +4566,7 @@
                 <w:color w:val="000000"/>
                 <w:lang w:val="en-IN" w:eastAsia="en-IN"/>
               </w:rPr>
-              <w:t xml:space="preserve">Updated to generate a </w:t>
-            </w:r>
-            <w:proofErr w:type="spellStart"/>
-            <w:r>
-              <w:rPr>
-                <w:rFonts w:ascii="Calibri" w:eastAsia="Times New Roman" w:hAnsi="Calibri" w:cs="Calibri"/>
-                <w:color w:val="000000"/>
-                <w:lang w:val="en-IN" w:eastAsia="en-IN"/>
-              </w:rPr>
-              <w:t>csv</w:t>
-            </w:r>
-            <w:proofErr w:type="spellEnd"/>
-            <w:r>
-              <w:rPr>
-                <w:rFonts w:ascii="Calibri" w:eastAsia="Times New Roman" w:hAnsi="Calibri" w:cs="Calibri"/>
-                <w:color w:val="000000"/>
-                <w:lang w:val="en-IN" w:eastAsia="en-IN"/>
-              </w:rPr>
-              <w:t xml:space="preserve"> file</w:t>
+              <w:t>Updated to generate a csv file</w:t>
             </w:r>
           </w:p>
         </w:tc>
@@ -4981,25 +6266,7 @@
                 <w:color w:val="000000"/>
                 <w:lang w:val="en-IN" w:eastAsia="en-IN"/>
               </w:rPr>
-              <w:t xml:space="preserve">Tailoring proposal </w:t>
-            </w:r>
-            <w:proofErr w:type="spellStart"/>
-            <w:r>
-              <w:rPr>
-                <w:rFonts w:ascii="Calibri" w:eastAsia="Times New Roman" w:hAnsi="Calibri" w:cs="Calibri"/>
-                <w:color w:val="000000"/>
-                <w:lang w:val="en-IN" w:eastAsia="en-IN"/>
-              </w:rPr>
-              <w:t>google</w:t>
-            </w:r>
-            <w:proofErr w:type="spellEnd"/>
-            <w:r>
-              <w:rPr>
-                <w:rFonts w:ascii="Calibri" w:eastAsia="Times New Roman" w:hAnsi="Calibri" w:cs="Calibri"/>
-                <w:color w:val="000000"/>
-                <w:lang w:val="en-IN" w:eastAsia="en-IN"/>
-              </w:rPr>
-              <w:t xml:space="preserve"> form link added</w:t>
+              <w:t>Tailoring proposal google form link added</w:t>
             </w:r>
           </w:p>
         </w:tc>
@@ -6234,25 +7501,7 @@
                 <w:color w:val="000000"/>
                 <w:lang w:val="en-IN" w:eastAsia="en-IN"/>
               </w:rPr>
-              <w:t xml:space="preserve">According to SVN and </w:t>
-            </w:r>
-            <w:proofErr w:type="spellStart"/>
-            <w:r>
-              <w:rPr>
-                <w:rFonts w:ascii="Calibri" w:eastAsia="Times New Roman" w:hAnsi="Calibri" w:cs="Calibri"/>
-                <w:color w:val="000000"/>
-                <w:lang w:val="en-IN" w:eastAsia="en-IN"/>
-              </w:rPr>
-              <w:t>GitHub</w:t>
-            </w:r>
-            <w:proofErr w:type="spellEnd"/>
-            <w:r>
-              <w:rPr>
-                <w:rFonts w:ascii="Calibri" w:eastAsia="Times New Roman" w:hAnsi="Calibri" w:cs="Calibri"/>
-                <w:color w:val="000000"/>
-                <w:lang w:val="en-IN" w:eastAsia="en-IN"/>
-              </w:rPr>
-              <w:t xml:space="preserve"> structures added</w:t>
+              <w:t>According to SVN and GitHub structures added</w:t>
             </w:r>
           </w:p>
         </w:tc>
@@ -40185,8 +41434,8 @@
       </w:pPr>
     </w:p>
     <w:sectPr>
-      <w:headerReference w:type="default" r:id="rId12"/>
-      <w:footerReference w:type="default" r:id="rId13"/>
+      <w:headerReference w:type="default" r:id="rId13"/>
+      <w:footerReference w:type="default" r:id="rId14"/>
       <w:pgSz w:w="12240" w:h="15840"/>
       <w:pgMar w:top="1440" w:right="1440" w:bottom="1440" w:left="1440" w:header="720" w:footer="720" w:gutter="0"/>
       <w:cols w:space="720"/>
@@ -40277,7 +41526,7 @@
         <w:rPr>
           <w:noProof/>
         </w:rPr>
-        <w:t>QMS4.0_QMSREL.docx</w:t>
+        <w:t>QMS4.1_QMSREL.docx</w:t>
       </w:r>
     </w:fldSimple>
   </w:p>
@@ -41079,6 +42328,95 @@
       </w:pPr>
     </w:lvl>
   </w:abstractNum>
+  <w:abstractNum w:abstractNumId="7">
+    <w:nsid w:val="7A9D2382"/>
+    <w:multiLevelType w:val="hybridMultilevel"/>
+    <w:tmpl w:val="9F2A8D32"/>
+    <w:lvl w:ilvl="0" w:tplc="0409000F">
+      <w:start w:val="1"/>
+      <w:numFmt w:val="decimal"/>
+      <w:lvlText w:val="%1."/>
+      <w:lvlJc w:val="left"/>
+      <w:pPr>
+        <w:ind w:left="720" w:hanging="360"/>
+      </w:pPr>
+      <w:rPr>
+        <w:rFonts w:hint="default"/>
+      </w:rPr>
+    </w:lvl>
+    <w:lvl w:ilvl="1" w:tplc="04090019" w:tentative="1">
+      <w:start w:val="1"/>
+      <w:numFmt w:val="lowerLetter"/>
+      <w:lvlText w:val="%2."/>
+      <w:lvlJc w:val="left"/>
+      <w:pPr>
+        <w:ind w:left="1440" w:hanging="360"/>
+      </w:pPr>
+    </w:lvl>
+    <w:lvl w:ilvl="2" w:tplc="0409001B" w:tentative="1">
+      <w:start w:val="1"/>
+      <w:numFmt w:val="lowerRoman"/>
+      <w:lvlText w:val="%3."/>
+      <w:lvlJc w:val="right"/>
+      <w:pPr>
+        <w:ind w:left="2160" w:hanging="180"/>
+      </w:pPr>
+    </w:lvl>
+    <w:lvl w:ilvl="3" w:tplc="0409000F" w:tentative="1">
+      <w:start w:val="1"/>
+      <w:numFmt w:val="decimal"/>
+      <w:lvlText w:val="%4."/>
+      <w:lvlJc w:val="left"/>
+      <w:pPr>
+        <w:ind w:left="2880" w:hanging="360"/>
+      </w:pPr>
+    </w:lvl>
+    <w:lvl w:ilvl="4" w:tplc="04090019" w:tentative="1">
+      <w:start w:val="1"/>
+      <w:numFmt w:val="lowerLetter"/>
+      <w:lvlText w:val="%5."/>
+      <w:lvlJc w:val="left"/>
+      <w:pPr>
+        <w:ind w:left="3600" w:hanging="360"/>
+      </w:pPr>
+    </w:lvl>
+    <w:lvl w:ilvl="5" w:tplc="0409001B" w:tentative="1">
+      <w:start w:val="1"/>
+      <w:numFmt w:val="lowerRoman"/>
+      <w:lvlText w:val="%6."/>
+      <w:lvlJc w:val="right"/>
+      <w:pPr>
+        <w:ind w:left="4320" w:hanging="180"/>
+      </w:pPr>
+    </w:lvl>
+    <w:lvl w:ilvl="6" w:tplc="0409000F" w:tentative="1">
+      <w:start w:val="1"/>
+      <w:numFmt w:val="decimal"/>
+      <w:lvlText w:val="%7."/>
+      <w:lvlJc w:val="left"/>
+      <w:pPr>
+        <w:ind w:left="5040" w:hanging="360"/>
+      </w:pPr>
+    </w:lvl>
+    <w:lvl w:ilvl="7" w:tplc="04090019" w:tentative="1">
+      <w:start w:val="1"/>
+      <w:numFmt w:val="lowerLetter"/>
+      <w:lvlText w:val="%8."/>
+      <w:lvlJc w:val="left"/>
+      <w:pPr>
+        <w:ind w:left="5760" w:hanging="360"/>
+      </w:pPr>
+    </w:lvl>
+    <w:lvl w:ilvl="8" w:tplc="0409001B" w:tentative="1">
+      <w:start w:val="1"/>
+      <w:numFmt w:val="lowerRoman"/>
+      <w:lvlText w:val="%9."/>
+      <w:lvlJc w:val="right"/>
+      <w:pPr>
+        <w:ind w:left="6480" w:hanging="180"/>
+      </w:pPr>
+    </w:lvl>
+  </w:abstractNum>
   <w:num w:numId="1">
     <w:abstractNumId w:val="4"/>
   </w:num>
@@ -41099,6 +42437,9 @@
   </w:num>
   <w:num w:numId="7">
     <w:abstractNumId w:val="0"/>
+  </w:num>
+  <w:num w:numId="8">
+    <w:abstractNumId w:val="7"/>
   </w:num>
 </w:numbering>
 </file>
@@ -41584,17 +42925,10 @@
     <w:tblPr>
       <w:tblStyleRowBandSize w:val="1"/>
       <w:tblStyleColBandSize w:val="1"/>
-      <w:tblInd w:w="0" w:type="dxa"/>
       <w:tblBorders>
         <w:top w:val="single" w:sz="8" w:space="0" w:color="4F81BD" w:themeColor="accent1"/>
         <w:bottom w:val="single" w:sz="8" w:space="0" w:color="4F81BD" w:themeColor="accent1"/>
       </w:tblBorders>
-      <w:tblCellMar>
-        <w:top w:w="0" w:type="dxa"/>
-        <w:left w:w="108" w:type="dxa"/>
-        <w:bottom w:w="0" w:type="dxa"/>
-        <w:right w:w="108" w:type="dxa"/>
-      </w:tblCellMar>
     </w:tblPr>
     <w:tblStylePr w:type="firstRow">
       <w:pPr>
@@ -41693,7 +43027,6 @@
       <w:spacing w:after="0" w:line="240" w:lineRule="auto"/>
     </w:pPr>
     <w:tblPr>
-      <w:tblInd w:w="0" w:type="dxa"/>
       <w:tblBorders>
         <w:top w:val="single" w:sz="4" w:space="0" w:color="000000" w:themeColor="text1"/>
         <w:left w:val="single" w:sz="4" w:space="0" w:color="000000" w:themeColor="text1"/>
@@ -41702,12 +43035,6 @@
         <w:insideH w:val="single" w:sz="4" w:space="0" w:color="000000" w:themeColor="text1"/>
         <w:insideV w:val="single" w:sz="4" w:space="0" w:color="000000" w:themeColor="text1"/>
       </w:tblBorders>
-      <w:tblCellMar>
-        <w:top w:w="0" w:type="dxa"/>
-        <w:left w:w="108" w:type="dxa"/>
-        <w:bottom w:w="0" w:type="dxa"/>
-        <w:right w:w="108" w:type="dxa"/>
-      </w:tblCellMar>
     </w:tblPr>
   </w:style>
   <w:style w:type="paragraph" w:styleId="BalloonText">
@@ -41754,17 +43081,10 @@
     <w:tblPr>
       <w:tblStyleRowBandSize w:val="1"/>
       <w:tblStyleColBandSize w:val="1"/>
-      <w:tblInd w:w="0" w:type="dxa"/>
       <w:tblBorders>
         <w:top w:val="single" w:sz="8" w:space="0" w:color="000000" w:themeColor="text1"/>
         <w:bottom w:val="single" w:sz="8" w:space="0" w:color="000000" w:themeColor="text1"/>
       </w:tblBorders>
-      <w:tblCellMar>
-        <w:top w:w="0" w:type="dxa"/>
-        <w:left w:w="108" w:type="dxa"/>
-        <w:bottom w:w="0" w:type="dxa"/>
-        <w:right w:w="108" w:type="dxa"/>
-      </w:tblCellMar>
     </w:tblPr>
     <w:tblStylePr w:type="firstRow">
       <w:pPr>
@@ -41852,7 +43172,6 @@
       <w:spacing w:after="0" w:line="240" w:lineRule="auto"/>
     </w:pPr>
     <w:tblPr>
-      <w:tblInd w:w="0" w:type="dxa"/>
       <w:tblBorders>
         <w:top w:val="single" w:sz="4" w:space="0" w:color="BFBFBF" w:themeColor="background1" w:themeShade="BF"/>
         <w:left w:val="single" w:sz="4" w:space="0" w:color="BFBFBF" w:themeColor="background1" w:themeShade="BF"/>
@@ -41861,12 +43180,6 @@
         <w:insideH w:val="single" w:sz="4" w:space="0" w:color="BFBFBF" w:themeColor="background1" w:themeShade="BF"/>
         <w:insideV w:val="single" w:sz="4" w:space="0" w:color="BFBFBF" w:themeColor="background1" w:themeShade="BF"/>
       </w:tblBorders>
-      <w:tblCellMar>
-        <w:top w:w="0" w:type="dxa"/>
-        <w:left w:w="108" w:type="dxa"/>
-        <w:bottom w:w="0" w:type="dxa"/>
-        <w:right w:w="108" w:type="dxa"/>
-      </w:tblCellMar>
     </w:tblPr>
   </w:style>
   <w:style w:type="table" w:customStyle="1" w:styleId="ListTable3Accent1">
@@ -41880,19 +43193,12 @@
     <w:tblPr>
       <w:tblStyleRowBandSize w:val="1"/>
       <w:tblStyleColBandSize w:val="1"/>
-      <w:tblInd w:w="0" w:type="dxa"/>
       <w:tblBorders>
         <w:top w:val="single" w:sz="4" w:space="0" w:color="4F81BD" w:themeColor="accent1"/>
         <w:left w:val="single" w:sz="4" w:space="0" w:color="4F81BD" w:themeColor="accent1"/>
         <w:bottom w:val="single" w:sz="4" w:space="0" w:color="4F81BD" w:themeColor="accent1"/>
         <w:right w:val="single" w:sz="4" w:space="0" w:color="4F81BD" w:themeColor="accent1"/>
       </w:tblBorders>
-      <w:tblCellMar>
-        <w:top w:w="0" w:type="dxa"/>
-        <w:left w:w="108" w:type="dxa"/>
-        <w:bottom w:w="0" w:type="dxa"/>
-        <w:right w:w="108" w:type="dxa"/>
-      </w:tblCellMar>
     </w:tblPr>
     <w:tblStylePr w:type="firstRow">
       <w:rPr>
@@ -41999,6 +43305,56 @@
         </w:tcBorders>
       </w:tcPr>
     </w:tblStylePr>
+  </w:style>
+  <w:style w:type="paragraph" w:styleId="HTMLPreformatted">
+    <w:name w:val="HTML Preformatted"/>
+    <w:basedOn w:val="Normal"/>
+    <w:link w:val="HTMLPreformattedChar"/>
+    <w:uiPriority w:val="99"/>
+    <w:semiHidden/>
+    <w:unhideWhenUsed/>
+    <w:rsid w:val="002D1F9B"/>
+    <w:pPr>
+      <w:tabs>
+        <w:tab w:val="left" w:pos="916"/>
+        <w:tab w:val="left" w:pos="1832"/>
+        <w:tab w:val="left" w:pos="2748"/>
+        <w:tab w:val="left" w:pos="3664"/>
+        <w:tab w:val="left" w:pos="4580"/>
+        <w:tab w:val="left" w:pos="5496"/>
+        <w:tab w:val="left" w:pos="6412"/>
+        <w:tab w:val="left" w:pos="7328"/>
+        <w:tab w:val="left" w:pos="8244"/>
+        <w:tab w:val="left" w:pos="9160"/>
+        <w:tab w:val="left" w:pos="10076"/>
+        <w:tab w:val="left" w:pos="10992"/>
+        <w:tab w:val="left" w:pos="11908"/>
+        <w:tab w:val="left" w:pos="12824"/>
+        <w:tab w:val="left" w:pos="13740"/>
+        <w:tab w:val="left" w:pos="14656"/>
+      </w:tabs>
+      <w:spacing w:after="0" w:line="240" w:lineRule="auto"/>
+    </w:pPr>
+    <w:rPr>
+      <w:rFonts w:ascii="Courier New" w:eastAsia="Times New Roman" w:hAnsi="Courier New" w:cs="Courier New"/>
+      <w:sz w:val="20"/>
+      <w:szCs w:val="20"/>
+      <w:lang w:val="en-IN" w:eastAsia="en-IN"/>
+    </w:rPr>
+  </w:style>
+  <w:style w:type="character" w:customStyle="1" w:styleId="HTMLPreformattedChar">
+    <w:name w:val="HTML Preformatted Char"/>
+    <w:basedOn w:val="DefaultParagraphFont"/>
+    <w:link w:val="HTMLPreformatted"/>
+    <w:uiPriority w:val="99"/>
+    <w:semiHidden/>
+    <w:rsid w:val="002D1F9B"/>
+    <w:rPr>
+      <w:rFonts w:ascii="Courier New" w:eastAsia="Times New Roman" w:hAnsi="Courier New" w:cs="Courier New"/>
+      <w:sz w:val="20"/>
+      <w:szCs w:val="20"/>
+      <w:lang w:val="en-IN" w:eastAsia="en-IN"/>
+    </w:rPr>
   </w:style>
 </w:styles>
 </file>
@@ -42479,6 +43835,21 @@
 </file>
 
 <file path=customXml/item1.xml><?xml version="1.0" encoding="utf-8"?>
+<?mso-contentType ?>
+<FormTemplates xmlns="http://schemas.microsoft.com/sharepoint/v3/contenttype/forms">
+  <Display>DocumentLibraryForm</Display>
+  <Edit>DocumentLibraryForm</Edit>
+  <New>DocumentLibraryForm</New>
+</FormTemplates>
+</file>
+
+<file path=customXml/item2.xml><?xml version="1.0" encoding="utf-8"?>
+<p:properties xmlns:p="http://schemas.microsoft.com/office/2006/metadata/properties" xmlns:xsi="http://www.w3.org/2001/XMLSchema-instance">
+  <documentManagement/>
+</p:properties>
+</file>
+
+<file path=customXml/item3.xml><?xml version="1.0" encoding="utf-8"?>
 <ct:contentTypeSchema xmlns:ct="http://schemas.microsoft.com/office/2006/metadata/contentType" xmlns:ma="http://schemas.microsoft.com/office/2006/metadata/properties/metaAttributes" ct:_="" ma:_="" ma:contentTypeName="Document" ma:contentTypeID="0x01010005A068604E74C047BC66B3ED07869872" ma:contentTypeVersion="0" ma:contentTypeDescription="Create a new document." ma:contentTypeScope="" ma:versionID="7d65b694ac3f1c289d6201da35c196e2">
   <xsd:schema xmlns:xsd="http://www.w3.org/2001/XMLSchema" xmlns:p="http://schemas.microsoft.com/office/2006/metadata/properties" targetNamespace="http://schemas.microsoft.com/office/2006/metadata/properties" ma:root="true" ma:fieldsID="4aeb20c0e3442673af7ee10786458764">
     <xsd:element name="properties">
@@ -42527,26 +43898,27 @@
 </ct:contentTypeSchema>
 </file>
 
-<file path=customXml/item2.xml><?xml version="1.0" encoding="utf-8"?>
-<p:properties xmlns:p="http://schemas.microsoft.com/office/2006/metadata/properties" xmlns:xsi="http://www.w3.org/2001/XMLSchema-instance">
-  <documentManagement/>
-</p:properties>
-</file>
-
-<file path=customXml/item3.xml><?xml version="1.0" encoding="utf-8"?>
-<?mso-contentType ?>
-<FormTemplates xmlns="http://schemas.microsoft.com/sharepoint/v3/contenttype/forms">
-  <Display>DocumentLibraryForm</Display>
-  <Edit>DocumentLibraryForm</Edit>
-  <New>DocumentLibraryForm</New>
-</FormTemplates>
-</file>
-
 <file path=customXml/item4.xml><?xml version="1.0" encoding="utf-8"?>
 <b:Sources xmlns:b="http://schemas.openxmlformats.org/officeDocument/2006/bibliography" xmlns="http://schemas.openxmlformats.org/officeDocument/2006/bibliography" SelectedStyle="\APA.XSL" StyleName="APA"/>
 </file>
 
 <file path=customXml/itemProps1.xml><?xml version="1.0" encoding="utf-8"?>
+<ds:datastoreItem xmlns:ds="http://schemas.openxmlformats.org/officeDocument/2006/customXml" ds:itemID="{0818A86A-1101-40E0-B43A-C4C6C5A5B11A}">
+  <ds:schemaRefs>
+    <ds:schemaRef ds:uri="http://schemas.microsoft.com/sharepoint/v3/contenttype/forms"/>
+  </ds:schemaRefs>
+</ds:datastoreItem>
+</file>
+
+<file path=customXml/itemProps2.xml><?xml version="1.0" encoding="utf-8"?>
+<ds:datastoreItem xmlns:ds="http://schemas.openxmlformats.org/officeDocument/2006/customXml" ds:itemID="{10EF8BCD-8973-4479-8F56-048ACC601BE6}">
+  <ds:schemaRefs>
+    <ds:schemaRef ds:uri="http://schemas.microsoft.com/office/2006/metadata/properties"/>
+  </ds:schemaRefs>
+</ds:datastoreItem>
+</file>
+
+<file path=customXml/itemProps3.xml><?xml version="1.0" encoding="utf-8"?>
 <ds:datastoreItem xmlns:ds="http://schemas.openxmlformats.org/officeDocument/2006/customXml" ds:itemID="{9BCFF137-9B81-4C59-93F7-3E38022867BA}">
   <ds:schemaRefs>
     <ds:schemaRef ds:uri="http://schemas.microsoft.com/office/2006/metadata/contentType"/>
@@ -42561,24 +43933,8 @@
 </ds:datastoreItem>
 </file>
 
-<file path=customXml/itemProps2.xml><?xml version="1.0" encoding="utf-8"?>
-<ds:datastoreItem xmlns:ds="http://schemas.openxmlformats.org/officeDocument/2006/customXml" ds:itemID="{10EF8BCD-8973-4479-8F56-048ACC601BE6}">
-  <ds:schemaRefs>
-    <ds:schemaRef ds:uri="http://schemas.microsoft.com/office/2006/metadata/properties"/>
-  </ds:schemaRefs>
-</ds:datastoreItem>
-</file>
-
-<file path=customXml/itemProps3.xml><?xml version="1.0" encoding="utf-8"?>
-<ds:datastoreItem xmlns:ds="http://schemas.openxmlformats.org/officeDocument/2006/customXml" ds:itemID="{0818A86A-1101-40E0-B43A-C4C6C5A5B11A}">
-  <ds:schemaRefs>
-    <ds:schemaRef ds:uri="http://schemas.microsoft.com/sharepoint/v3/contenttype/forms"/>
-  </ds:schemaRefs>
-</ds:datastoreItem>
-</file>
-
 <file path=customXml/itemProps4.xml><?xml version="1.0" encoding="utf-8"?>
-<ds:datastoreItem xmlns:ds="http://schemas.openxmlformats.org/officeDocument/2006/customXml" ds:itemID="{A855F2C9-D24C-4F08-88AF-CA16D4D0928B}">
+<ds:datastoreItem xmlns:ds="http://schemas.openxmlformats.org/officeDocument/2006/customXml" ds:itemID="{DC57F960-6B83-4E12-B908-ECF064802AF0}">
   <ds:schemaRefs>
     <ds:schemaRef ds:uri="http://schemas.openxmlformats.org/officeDocument/2006/bibliography"/>
   </ds:schemaRefs>

</xml_diff>